<commit_message>
Commit final. Todo funciona ya
El proyecto funciona entero y hace todo bien. Haré PR a main cuando Ernesto de el Ok a los informes y no haya que modificar la plantilla
</commit_message>
<xml_diff>
--- a/Burnout/Plantillas/plantilla_burnout.docx
+++ b/Burnout/Plantillas/plantilla_burnout.docx
@@ -426,7 +426,7 @@
           </mc:Choice>
           <mc:Fallback>
             <w:pict>
-              <v:shape w14:anchorId="72495C6B" id="Graphic 1" o:spid="_x0000_s1026" style="position:absolute;margin-left:0;margin-top:0;width:595.5pt;height:842pt;z-index:-251730944;visibility:visible;mso-wrap-style:square;mso-wrap-distance-left:0;mso-wrap-distance-top:0;mso-wrap-distance-right:0;mso-wrap-distance-bottom:0;mso-position-horizontal:absolute;mso-position-horizontal-relative:page;mso-position-vertical:absolute;mso-position-vertical-relative:page;v-text-anchor:top" coordsize="7562850,10693400" o:gfxdata="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" path="m7562850,l,,,10693400r7562850,l7562850,xe" fillcolor="#385482" stroked="f">
+              <v:shape w14:anchorId="2D17BD44" id="Graphic 1" o:spid="_x0000_s1026" style="position:absolute;margin-left:0;margin-top:0;width:595.5pt;height:842pt;z-index:-251730944;visibility:visible;mso-wrap-style:square;mso-wrap-distance-left:0;mso-wrap-distance-top:0;mso-wrap-distance-right:0;mso-wrap-distance-bottom:0;mso-position-horizontal:absolute;mso-position-horizontal-relative:page;mso-position-vertical:absolute;mso-position-vertical-relative:page;v-text-anchor:top" coordsize="7562850,10693400" o:gfxdata="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" path="m7562850,l,,,10693400r7562850,l7562850,xe" fillcolor="#385482" stroked="f">
                 <v:path arrowok="t"/>
                 <w10:wrap anchorx="page" anchory="page"/>
               </v:shape>
@@ -616,7 +616,7 @@
           </mc:Choice>
           <mc:Fallback>
             <w:pict>
-              <v:group w14:anchorId="04E6389B" id="Group 2" o:spid="_x0000_s1026" style="position:absolute;margin-left:0;margin-top:829.1pt;width:595.3pt;height:12.8pt;z-index:251567104;mso-wrap-distance-left:0;mso-wrap-distance-right:0;mso-position-horizontal-relative:page;mso-position-vertical-relative:page" coordsize="75603,1625" o:gfxdata="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">
+              <v:group w14:anchorId="57B6D49A" id="Group 2" o:spid="_x0000_s1026" style="position:absolute;margin-left:0;margin-top:829.1pt;width:595.3pt;height:12.8pt;z-index:251567104;mso-wrap-distance-left:0;mso-wrap-distance-right:0;mso-position-horizontal-relative:page;mso-position-vertical-relative:page" coordsize="75603,1625" o:gfxdata="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">
                 <v:shape id="Graphic 3" o:spid="_x0000_s1027" style="position:absolute;width:24701;height:1625;visibility:visible;mso-wrap-style:square;v-text-anchor:top" coordsize="2470150,162560" o:gfxdata="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" path="m2470150,l,,,162559r2470150,l2470150,xe" fillcolor="#30bab5" stroked="f">
                   <v:path arrowok="t"/>
                 </v:shape>
@@ -944,11 +944,12 @@
           <w:r>
             <w:fldChar w:fldCharType="separate"/>
           </w:r>
-          <w:hyperlink w:anchor="_Toc193714743" w:history="1">
+          <w:hyperlink w:anchor="_Toc198806018" w:history="1">
             <w:r>
               <w:rPr>
                 <w:rStyle w:val="Hipervnculo"/>
                 <w:noProof/>
+                <w:w w:val="90"/>
               </w:rPr>
               <w:t>1|</w:t>
             </w:r>
@@ -971,7 +972,7 @@
                 <w:noProof/>
                 <w:w w:val="90"/>
               </w:rPr>
-              <w:t>Factores de satisfacción clave</w:t>
+              <w:t>Bloques clave del burnout: descripción de dimensiones</w:t>
             </w:r>
             <w:r>
               <w:rPr>
@@ -992,7 +993,7 @@
                 <w:noProof/>
                 <w:webHidden/>
               </w:rPr>
-              <w:instrText xml:space="preserve"> PAGEREF _Toc193714743 \h </w:instrText>
+              <w:instrText xml:space="preserve"> PAGEREF _Toc198806018 \h </w:instrText>
             </w:r>
             <w:r>
               <w:rPr>
@@ -1041,7 +1042,7 @@
               <w14:ligatures w14:val="standardContextual"/>
             </w:rPr>
           </w:pPr>
-          <w:hyperlink w:anchor="_Toc193714744" w:history="1">
+          <w:hyperlink w:anchor="_Toc198806019" w:history="1">
             <w:r>
               <w:rPr>
                 <w:rStyle w:val="Hipervnculo"/>
@@ -1067,67 +1068,7 @@
                 <w:rStyle w:val="Hipervnculo"/>
                 <w:noProof/>
               </w:rPr>
-              <w:t>Resumen</w:t>
-            </w:r>
-            <w:r>
-              <w:rPr>
-                <w:rStyle w:val="Hipervnculo"/>
-                <w:noProof/>
-                <w:w w:val="90"/>
-              </w:rPr>
-              <w:t>:</w:t>
-            </w:r>
-            <w:r>
-              <w:rPr>
-                <w:rStyle w:val="Hipervnculo"/>
-                <w:noProof/>
-                <w:spacing w:val="-5"/>
-                <w:w w:val="90"/>
-              </w:rPr>
-              <w:t xml:space="preserve"> </w:t>
-            </w:r>
-            <w:r>
-              <w:rPr>
-                <w:rStyle w:val="Hipervnculo"/>
-                <w:noProof/>
-                <w:w w:val="90"/>
-              </w:rPr>
-              <w:t>factor</w:t>
-            </w:r>
-            <w:r>
-              <w:rPr>
-                <w:rStyle w:val="Hipervnculo"/>
-                <w:noProof/>
-                <w:spacing w:val="-5"/>
-                <w:w w:val="90"/>
-              </w:rPr>
-              <w:t xml:space="preserve"> </w:t>
-            </w:r>
-            <w:r>
-              <w:rPr>
-                <w:rStyle w:val="Hipervnculo"/>
-                <w:noProof/>
-                <w:w w:val="90"/>
-              </w:rPr>
-              <w:t>a</w:t>
-            </w:r>
-            <w:r>
-              <w:rPr>
-                <w:rStyle w:val="Hipervnculo"/>
-                <w:noProof/>
-                <w:spacing w:val="-3"/>
-                <w:w w:val="90"/>
-              </w:rPr>
-              <w:t xml:space="preserve"> </w:t>
-            </w:r>
-            <w:r>
-              <w:rPr>
-                <w:rStyle w:val="Hipervnculo"/>
-                <w:noProof/>
-                <w:spacing w:val="-2"/>
-                <w:w w:val="90"/>
-              </w:rPr>
-              <w:t>factor</w:t>
+              <w:t>Resumen por dimensiones</w:t>
             </w:r>
             <w:r>
               <w:rPr>
@@ -1148,103 +1089,7 @@
                 <w:noProof/>
                 <w:webHidden/>
               </w:rPr>
-              <w:instrText xml:space="preserve"> PAGEREF _Toc193714744 \h </w:instrText>
-            </w:r>
-            <w:r>
-              <w:rPr>
-                <w:noProof/>
-                <w:webHidden/>
-              </w:rPr>
-            </w:r>
-            <w:r>
-              <w:rPr>
-                <w:noProof/>
-                <w:webHidden/>
-              </w:rPr>
-              <w:fldChar w:fldCharType="separate"/>
-            </w:r>
-            <w:r>
-              <w:rPr>
-                <w:noProof/>
-                <w:webHidden/>
-              </w:rPr>
-              <w:t>4</w:t>
-            </w:r>
-            <w:r>
-              <w:rPr>
-                <w:noProof/>
-                <w:webHidden/>
-              </w:rPr>
-              <w:fldChar w:fldCharType="end"/>
-            </w:r>
-          </w:hyperlink>
-        </w:p>
-        <w:p>
-          <w:pPr>
-            <w:pStyle w:val="TDC1"/>
-            <w:tabs>
-              <w:tab w:val="left" w:pos="720"/>
-              <w:tab w:val="right" w:leader="dot" w:pos="8830"/>
-            </w:tabs>
-            <w:rPr>
-              <w:rFonts w:asciiTheme="minorHAnsi" w:eastAsiaTheme="minorEastAsia" w:hAnsiTheme="minorHAnsi" w:cstheme="minorBidi"/>
-              <w:noProof/>
-              <w:color w:val="auto"/>
-              <w:kern w:val="2"/>
-              <w:sz w:val="24"/>
-              <w:szCs w:val="24"/>
-              <w:lang w:eastAsia="es-ES"/>
-              <w14:ligatures w14:val="standardContextual"/>
-            </w:rPr>
-          </w:pPr>
-          <w:hyperlink w:anchor="_Toc193714745" w:history="1">
-            <w:r>
-              <w:rPr>
-                <w:rStyle w:val="Hipervnculo"/>
-                <w:noProof/>
-              </w:rPr>
-              <w:t>3|</w:t>
-            </w:r>
-            <w:r>
-              <w:rPr>
-                <w:rFonts w:asciiTheme="minorHAnsi" w:eastAsiaTheme="minorEastAsia" w:hAnsiTheme="minorHAnsi" w:cstheme="minorBidi"/>
-                <w:noProof/>
-                <w:color w:val="auto"/>
-                <w:kern w:val="2"/>
-                <w:sz w:val="24"/>
-                <w:szCs w:val="24"/>
-                <w:lang w:eastAsia="es-ES"/>
-                <w14:ligatures w14:val="standardContextual"/>
-              </w:rPr>
-              <w:tab/>
-            </w:r>
-            <w:r>
-              <w:rPr>
-                <w:rStyle w:val="Hipervnculo"/>
-                <w:noProof/>
-              </w:rPr>
-              <w:t>Medidas</w:t>
-            </w:r>
-            <w:r>
-              <w:rPr>
-                <w:noProof/>
-                <w:webHidden/>
-              </w:rPr>
-              <w:tab/>
-            </w:r>
-            <w:r>
-              <w:rPr>
-                <w:noProof/>
-                <w:webHidden/>
-              </w:rPr>
-              <w:fldChar w:fldCharType="begin"/>
-            </w:r>
-            <w:r>
-              <w:rPr>
-                <w:noProof/>
-                <w:webHidden/>
-              </w:rPr>
-              <w:instrText xml:space="preserve"> PAGEREF _Toc193714745 \h </w:instrText>
+              <w:instrText xml:space="preserve"> PAGEREF _Toc198806019 \h </w:instrText>
             </w:r>
             <w:r>
               <w:rPr>
@@ -1293,7 +1138,103 @@
               <w14:ligatures w14:val="standardContextual"/>
             </w:rPr>
           </w:pPr>
-          <w:hyperlink w:anchor="_Toc193714746" w:history="1">
+          <w:hyperlink w:anchor="_Toc198806020" w:history="1">
+            <w:r>
+              <w:rPr>
+                <w:rStyle w:val="Hipervnculo"/>
+                <w:noProof/>
+              </w:rPr>
+              <w:t>3|</w:t>
+            </w:r>
+            <w:r>
+              <w:rPr>
+                <w:rFonts w:asciiTheme="minorHAnsi" w:eastAsiaTheme="minorEastAsia" w:hAnsiTheme="minorHAnsi" w:cstheme="minorBidi"/>
+                <w:noProof/>
+                <w:color w:val="auto"/>
+                <w:kern w:val="2"/>
+                <w:sz w:val="24"/>
+                <w:szCs w:val="24"/>
+                <w:lang w:eastAsia="es-ES"/>
+                <w14:ligatures w14:val="standardContextual"/>
+              </w:rPr>
+              <w:tab/>
+            </w:r>
+            <w:r>
+              <w:rPr>
+                <w:rStyle w:val="Hipervnculo"/>
+                <w:noProof/>
+              </w:rPr>
+              <w:t>Medidas</w:t>
+            </w:r>
+            <w:r>
+              <w:rPr>
+                <w:noProof/>
+                <w:webHidden/>
+              </w:rPr>
+              <w:tab/>
+            </w:r>
+            <w:r>
+              <w:rPr>
+                <w:noProof/>
+                <w:webHidden/>
+              </w:rPr>
+              <w:fldChar w:fldCharType="begin"/>
+            </w:r>
+            <w:r>
+              <w:rPr>
+                <w:noProof/>
+                <w:webHidden/>
+              </w:rPr>
+              <w:instrText xml:space="preserve"> PAGEREF _Toc198806020 \h </w:instrText>
+            </w:r>
+            <w:r>
+              <w:rPr>
+                <w:noProof/>
+                <w:webHidden/>
+              </w:rPr>
+            </w:r>
+            <w:r>
+              <w:rPr>
+                <w:noProof/>
+                <w:webHidden/>
+              </w:rPr>
+              <w:fldChar w:fldCharType="separate"/>
+            </w:r>
+            <w:r>
+              <w:rPr>
+                <w:noProof/>
+                <w:webHidden/>
+              </w:rPr>
+              <w:t>9</w:t>
+            </w:r>
+            <w:r>
+              <w:rPr>
+                <w:noProof/>
+                <w:webHidden/>
+              </w:rPr>
+              <w:fldChar w:fldCharType="end"/>
+            </w:r>
+          </w:hyperlink>
+        </w:p>
+        <w:p>
+          <w:pPr>
+            <w:pStyle w:val="TDC1"/>
+            <w:tabs>
+              <w:tab w:val="left" w:pos="720"/>
+              <w:tab w:val="right" w:leader="dot" w:pos="8830"/>
+            </w:tabs>
+            <w:rPr>
+              <w:rFonts w:asciiTheme="minorHAnsi" w:eastAsiaTheme="minorEastAsia" w:hAnsiTheme="minorHAnsi" w:cstheme="minorBidi"/>
+              <w:noProof/>
+              <w:color w:val="auto"/>
+              <w:kern w:val="2"/>
+              <w:sz w:val="24"/>
+              <w:szCs w:val="24"/>
+              <w:lang w:eastAsia="es-ES"/>
+              <w14:ligatures w14:val="standardContextual"/>
+            </w:rPr>
+          </w:pPr>
+          <w:hyperlink w:anchor="_Toc198806021" w:history="1">
             <w:r>
               <w:rPr>
                 <w:rStyle w:val="Hipervnculo"/>
@@ -1340,7 +1281,7 @@
                 <w:noProof/>
                 <w:webHidden/>
               </w:rPr>
-              <w:instrText xml:space="preserve"> PAGEREF _Toc193714746 \h </w:instrText>
+              <w:instrText xml:space="preserve"> PAGEREF _Toc198806021 \h </w:instrText>
             </w:r>
             <w:r>
               <w:rPr>
@@ -1360,7 +1301,7 @@
                 <w:noProof/>
                 <w:webHidden/>
               </w:rPr>
-              <w:t>6</w:t>
+              <w:t>10</w:t>
             </w:r>
             <w:r>
               <w:rPr>
@@ -1394,14 +1335,14 @@
           <w:w w:val="90"/>
         </w:rPr>
       </w:pPr>
-      <w:bookmarkStart w:id="2" w:name="_Toc193714743"/>
+      <w:bookmarkStart w:id="2" w:name="_Toc198806018"/>
       <w:r>
         <w:rPr>
           <w:noProof/>
         </w:rPr>
         <w:lastRenderedPageBreak/>
         <w:drawing>
-          <wp:anchor distT="0" distB="0" distL="114300" distR="114300" simplePos="0" relativeHeight="251665408" behindDoc="0" locked="0" layoutInCell="1" allowOverlap="1" wp14:anchorId="08E74C84" wp14:editId="6B096429">
+          <wp:anchor distT="0" distB="0" distL="114300" distR="114300" simplePos="0" relativeHeight="251657216" behindDoc="0" locked="0" layoutInCell="1" allowOverlap="1" wp14:anchorId="08E74C84" wp14:editId="6B096429">
             <wp:simplePos x="0" y="0"/>
             <wp:positionH relativeFrom="margin">
               <wp:align>center</wp:align>
@@ -1450,7 +1391,6 @@
           </wp:anchor>
         </w:drawing>
       </w:r>
-      <w:bookmarkEnd w:id="2"/>
       <w:r>
         <w:rPr>
           <w:w w:val="90"/>
@@ -1485,8 +1425,21 @@
         <w:rPr>
           <w:w w:val="90"/>
         </w:rPr>
-        <w:t>descripción de factores</w:t>
-      </w:r>
+        <w:t xml:space="preserve">descripción de </w:t>
+      </w:r>
+      <w:r>
+        <w:rPr>
+          <w:w w:val="90"/>
+        </w:rPr>
+        <w:t>d</w:t>
+      </w:r>
+      <w:r>
+        <w:rPr>
+          <w:w w:val="90"/>
+        </w:rPr>
+        <w:t>imensiones</w:t>
+      </w:r>
+      <w:bookmarkEnd w:id="2"/>
     </w:p>
     <w:p>
       <w:r>
@@ -1553,7 +1506,7 @@
                 <w:bCs/>
                 <w:w w:val="105"/>
               </w:rPr>
-              <w:t>Factor</w:t>
+              <w:t>Dimensión</w:t>
             </w:r>
           </w:p>
         </w:tc>
@@ -1873,7 +1826,7 @@
                 <w:bCs/>
                 <w:w w:val="105"/>
               </w:rPr>
-              <w:t>Factor</w:t>
+              <w:t>Dimensión</w:t>
             </w:r>
           </w:p>
         </w:tc>
@@ -2147,6 +2100,7 @@
               <w:rPr>
                 <w:b/>
                 <w:bCs/>
+                <w:w w:val="105"/>
               </w:rPr>
             </w:pPr>
             <w:r>
@@ -2155,7 +2109,7 @@
                 <w:bCs/>
                 <w:w w:val="105"/>
               </w:rPr>
-              <w:t>Factor</w:t>
+              <w:t>Dimensión</w:t>
             </w:r>
           </w:p>
         </w:tc>
@@ -2402,14 +2356,14 @@
       <w:pPr>
         <w:pStyle w:val="Ttulo1"/>
       </w:pPr>
-      <w:bookmarkStart w:id="3" w:name="_Toc193714744"/>
+      <w:bookmarkStart w:id="3" w:name="_Toc198806019"/>
       <w:r>
         <w:rPr>
           <w:noProof/>
         </w:rPr>
         <w:lastRenderedPageBreak/>
         <w:drawing>
-          <wp:anchor distT="0" distB="0" distL="0" distR="0" simplePos="0" relativeHeight="251661312" behindDoc="1" locked="0" layoutInCell="1" allowOverlap="1" wp14:anchorId="354CAA36" wp14:editId="008DCB79">
+          <wp:anchor distT="0" distB="0" distL="0" distR="0" simplePos="0" relativeHeight="251655168" behindDoc="1" locked="0" layoutInCell="1" allowOverlap="1" wp14:anchorId="354CAA36" wp14:editId="008DCB79">
             <wp:simplePos x="0" y="0"/>
             <wp:positionH relativeFrom="page">
               <wp:posOffset>1257300</wp:posOffset>
@@ -2459,50 +2413,7 @@
         <w:t>Resumen</w:t>
       </w:r>
       <w:r>
-        <w:rPr>
-          <w:w w:val="90"/>
-        </w:rPr>
-        <w:t>:</w:t>
-      </w:r>
-      <w:r>
-        <w:rPr>
-          <w:spacing w:val="-5"/>
-          <w:w w:val="90"/>
-        </w:rPr>
-        <w:t xml:space="preserve"> </w:t>
-      </w:r>
-      <w:r>
-        <w:rPr>
-          <w:w w:val="90"/>
-        </w:rPr>
-        <w:t>factor</w:t>
-      </w:r>
-      <w:r>
-        <w:rPr>
-          <w:spacing w:val="-5"/>
-          <w:w w:val="90"/>
-        </w:rPr>
-        <w:t xml:space="preserve"> </w:t>
-      </w:r>
-      <w:r>
-        <w:rPr>
-          <w:w w:val="90"/>
-        </w:rPr>
-        <w:t>a</w:t>
-      </w:r>
-      <w:r>
-        <w:rPr>
-          <w:spacing w:val="-3"/>
-          <w:w w:val="90"/>
-        </w:rPr>
-        <w:t xml:space="preserve"> </w:t>
-      </w:r>
-      <w:r>
-        <w:rPr>
-          <w:spacing w:val="-2"/>
-          <w:w w:val="90"/>
-        </w:rPr>
-        <w:t>factor</w:t>
+        <w:t xml:space="preserve"> por dimensiones</w:t>
       </w:r>
       <w:bookmarkEnd w:id="3"/>
     </w:p>
@@ -2511,7 +2422,10 @@
         <w:t xml:space="preserve">A continuación, se presenta un resumen de los resultados obtenidos en la evaluación del burnout realizada en tu organización. El análisis se centra en </w:t>
       </w:r>
       <w:r>
-        <w:t>todos los factores, siendo necesario que se preste</w:t>
+        <w:t>todas las dimensiones</w:t>
+      </w:r>
+      <w:r>
+        <w:t>, siendo necesario que se preste</w:t>
       </w:r>
       <w:r>
         <w:t xml:space="preserve"> especial atención a aquellas dimensiones que presentan </w:t>
@@ -2555,7 +2469,13 @@
     </w:p>
     <w:p>
       <w:r>
-        <w:t>Este bloque evalúa aquellos elementos del entorno laboral que pueden actuar como factores de riesgo previos al desarrollo del burnout. A través de tres dimensiones</w:t>
+        <w:t xml:space="preserve">Este bloque evalúa aquellos elementos del entorno laboral que pueden actuar como </w:t>
+      </w:r>
+      <w:r>
+        <w:t>dimensiones</w:t>
+      </w:r>
+      <w:r>
+        <w:t xml:space="preserve"> de riesgo previos al desarrollo del burnout. A través de tres dimensiones</w:t>
       </w:r>
       <w:r>
         <w:t xml:space="preserve"> (C</w:t>
@@ -3154,10 +3074,10 @@
         <w:t>por 1 ítem (ítem 13) y su puntuación total posible va de 1 a</w:t>
       </w:r>
       <w:r>
-        <w:t xml:space="preserve"> 5 </w:t>
-      </w:r>
-      <w:r>
-        <w:t>.</w:t>
+        <w:t xml:space="preserve"> </w:t>
+      </w:r>
+      <w:r>
+        <w:t>5.</w:t>
       </w:r>
       <w:r>
         <w:t xml:space="preserve"> Los </w:t>
@@ -3376,7 +3296,7 @@
       <w:pPr>
         <w:pStyle w:val="Ttulo1"/>
       </w:pPr>
-      <w:bookmarkStart w:id="23" w:name="_Toc193714745"/>
+      <w:bookmarkStart w:id="23" w:name="_Toc198806020"/>
       <w:r>
         <w:rPr>
           <w:b w:val="0"/>
@@ -3384,7 +3304,7 @@
         </w:rPr>
         <w:lastRenderedPageBreak/>
         <w:drawing>
-          <wp:anchor distT="0" distB="0" distL="0" distR="0" simplePos="0" relativeHeight="251735040" behindDoc="1" locked="0" layoutInCell="1" allowOverlap="1" wp14:anchorId="4E54BA73" wp14:editId="41EBD784">
+          <wp:anchor distT="0" distB="0" distL="0" distR="0" simplePos="0" relativeHeight="251659264" behindDoc="1" locked="0" layoutInCell="1" allowOverlap="1" wp14:anchorId="4E54BA73" wp14:editId="41EBD784">
             <wp:simplePos x="0" y="0"/>
             <wp:positionH relativeFrom="page">
               <wp:posOffset>1178560</wp:posOffset>
@@ -3442,7 +3362,13 @@
     </w:p>
     <w:p>
       <w:r>
-        <w:t>Se proponen medidas para aquellos factores cuyo valor medio haya sido superior al 66,</w:t>
+        <w:t xml:space="preserve">Se proponen medidas para </w:t>
+      </w:r>
+      <w:r>
+        <w:t>aquellas dimensiones</w:t>
+      </w:r>
+      <w:r>
+        <w:t xml:space="preserve"> cuyo valor medio haya sido superior al 66,</w:t>
       </w:r>
       <w:r>
         <w:t>7</w:t>
@@ -3451,7 +3377,10 @@
         <w:t xml:space="preserve">% del mayor valor </w:t>
       </w:r>
       <w:r>
-        <w:t>posible para dicho factor</w:t>
+        <w:t xml:space="preserve">posible para </w:t>
+      </w:r>
+      <w:r>
+        <w:t>dicha dimensión.</w:t>
       </w:r>
     </w:p>
     <w:p>
@@ -3486,14 +3415,14 @@
         <w:pStyle w:val="Ttulo1"/>
       </w:pPr>
       <w:bookmarkStart w:id="25" w:name="_Toc192495147"/>
-      <w:bookmarkStart w:id="26" w:name="_Toc193714746"/>
+      <w:bookmarkStart w:id="26" w:name="_Toc198806021"/>
       <w:r>
         <w:rPr>
           <w:noProof/>
         </w:rPr>
         <w:lastRenderedPageBreak/>
         <w:drawing>
-          <wp:anchor distT="0" distB="0" distL="114300" distR="114300" simplePos="0" relativeHeight="251741184" behindDoc="0" locked="0" layoutInCell="1" allowOverlap="1" wp14:anchorId="39973F0B" wp14:editId="618D3C39">
+          <wp:anchor distT="0" distB="0" distL="114300" distR="114300" simplePos="0" relativeHeight="251661312" behindDoc="0" locked="0" layoutInCell="1" allowOverlap="1" wp14:anchorId="39973F0B" wp14:editId="618D3C39">
             <wp:simplePos x="0" y="0"/>
             <wp:positionH relativeFrom="column">
               <wp:posOffset>185420</wp:posOffset>
@@ -3655,7 +3584,15 @@
         </w:numPr>
       </w:pPr>
       <w:r>
-        <w:t xml:space="preserve">En la mayoría de ocasiones: </w:t>
+        <w:t xml:space="preserve">En la mayoría de </w:t>
+      </w:r>
+      <w:proofErr w:type="gramStart"/>
+      <w:r>
+        <w:t>ocasiones</w:t>
+      </w:r>
+      <w:proofErr w:type="gramEnd"/>
+      <w:r>
+        <w:t xml:space="preserve">: </w:t>
       </w:r>
       <w:bookmarkStart w:id="32" w:name="PREGUNTA_1_5"/>
       <w:r>
@@ -3755,7 +3692,15 @@
         </w:numPr>
       </w:pPr>
       <w:r>
-        <w:t xml:space="preserve">En la mayoría de ocasiones: </w:t>
+        <w:t xml:space="preserve">En la mayoría de </w:t>
+      </w:r>
+      <w:proofErr w:type="gramStart"/>
+      <w:r>
+        <w:t>ocasiones</w:t>
+      </w:r>
+      <w:proofErr w:type="gramEnd"/>
+      <w:r>
+        <w:t xml:space="preserve">: </w:t>
       </w:r>
       <w:bookmarkStart w:id="37" w:name="PREGUNTA_2_5"/>
       <w:r>
@@ -3855,7 +3800,15 @@
         </w:numPr>
       </w:pPr>
       <w:r>
-        <w:t xml:space="preserve">En la mayoría de ocasiones: </w:t>
+        <w:t xml:space="preserve">En la mayoría de </w:t>
+      </w:r>
+      <w:proofErr w:type="gramStart"/>
+      <w:r>
+        <w:t>ocasiones</w:t>
+      </w:r>
+      <w:proofErr w:type="gramEnd"/>
+      <w:r>
+        <w:t xml:space="preserve">: </w:t>
       </w:r>
       <w:bookmarkStart w:id="42" w:name="PREGUNTA_3_5"/>
       <w:r>
@@ -3956,7 +3909,15 @@
         </w:numPr>
       </w:pPr>
       <w:r>
-        <w:t xml:space="preserve">En la mayoría de ocasiones: </w:t>
+        <w:t xml:space="preserve">En la mayoría de </w:t>
+      </w:r>
+      <w:proofErr w:type="gramStart"/>
+      <w:r>
+        <w:t>ocasiones</w:t>
+      </w:r>
+      <w:proofErr w:type="gramEnd"/>
+      <w:r>
+        <w:t xml:space="preserve">: </w:t>
       </w:r>
       <w:bookmarkStart w:id="47" w:name="PREGUNTA_4_5"/>
       <w:r>
@@ -4256,7 +4217,15 @@
         </w:numPr>
       </w:pPr>
       <w:r>
-        <w:t xml:space="preserve">En la mayoría de ocasiones: </w:t>
+        <w:t xml:space="preserve">En la mayoría de </w:t>
+      </w:r>
+      <w:proofErr w:type="gramStart"/>
+      <w:r>
+        <w:t>ocasiones</w:t>
+      </w:r>
+      <w:proofErr w:type="gramEnd"/>
+      <w:r>
+        <w:t xml:space="preserve">: </w:t>
       </w:r>
       <w:bookmarkStart w:id="62" w:name="PREGUNTA_7_5"/>
       <w:r>
@@ -4356,7 +4325,15 @@
         </w:numPr>
       </w:pPr>
       <w:r>
-        <w:t xml:space="preserve">En la mayoría de ocasiones: </w:t>
+        <w:t xml:space="preserve">En la mayoría de </w:t>
+      </w:r>
+      <w:proofErr w:type="gramStart"/>
+      <w:r>
+        <w:t>ocasiones</w:t>
+      </w:r>
+      <w:proofErr w:type="gramEnd"/>
+      <w:r>
+        <w:t xml:space="preserve">: </w:t>
       </w:r>
       <w:bookmarkStart w:id="67" w:name="PREGUNTA_8_5"/>
       <w:r>
@@ -4474,8 +4451,13 @@
         </w:numPr>
       </w:pPr>
       <w:r>
-        <w:t>Dada la responsabilidad que tengo en mi trabajo, no conozco bien los resultados y el alcance del mismo</w:t>
-      </w:r>
+        <w:t xml:space="preserve">Dada la responsabilidad que tengo en mi trabajo, no conozco bien los resultados y el alcance </w:t>
+      </w:r>
+      <w:proofErr w:type="gramStart"/>
+      <w:r>
+        <w:t>del mismo</w:t>
+      </w:r>
+      <w:proofErr w:type="gramEnd"/>
       <w:r>
         <w:t>.</w:t>
       </w:r>
@@ -4958,7 +4940,15 @@
         </w:numPr>
       </w:pPr>
       <w:r>
-        <w:t xml:space="preserve">En la mayoría de ocasiones: </w:t>
+        <w:t xml:space="preserve">En la mayoría de </w:t>
+      </w:r>
+      <w:proofErr w:type="gramStart"/>
+      <w:r>
+        <w:t>ocasiones</w:t>
+      </w:r>
+      <w:proofErr w:type="gramEnd"/>
+      <w:r>
+        <w:t xml:space="preserve">: </w:t>
       </w:r>
       <w:bookmarkStart w:id="97" w:name="PREGUNTA_14_5"/>
       <w:r>
@@ -5559,7 +5549,15 @@
         </w:numPr>
       </w:pPr>
       <w:r>
-        <w:t xml:space="preserve">En la mayoría de ocasiones: </w:t>
+        <w:t xml:space="preserve">En la mayoría de </w:t>
+      </w:r>
+      <w:proofErr w:type="gramStart"/>
+      <w:r>
+        <w:t>ocasiones</w:t>
+      </w:r>
+      <w:proofErr w:type="gramEnd"/>
+      <w:r>
+        <w:t xml:space="preserve">: </w:t>
       </w:r>
       <w:bookmarkStart w:id="127" w:name="PREGUNTA_20_5"/>
       <w:r>
@@ -5659,7 +5657,15 @@
         </w:numPr>
       </w:pPr>
       <w:r>
-        <w:t xml:space="preserve">En la mayoría de ocasiones: </w:t>
+        <w:t xml:space="preserve">En la mayoría de </w:t>
+      </w:r>
+      <w:proofErr w:type="gramStart"/>
+      <w:r>
+        <w:t>ocasiones</w:t>
+      </w:r>
+      <w:proofErr w:type="gramEnd"/>
+      <w:r>
+        <w:t xml:space="preserve">: </w:t>
       </w:r>
       <w:bookmarkStart w:id="132" w:name="PREGUNTA_21_5"/>
       <w:r>
@@ -5766,7 +5772,7 @@
           </mc:Choice>
           <mc:Fallback>
             <w:pict>
-              <v:shape w14:anchorId="34E8D07E" id="Graphic 24" o:spid="_x0000_s1026" style="position:absolute;margin-left:1.4pt;margin-top:1.4pt;width:593.8pt;height:840.4pt;z-index:-251760640;visibility:visible;mso-wrap-style:square;mso-wrap-distance-left:0;mso-wrap-distance-top:0;mso-wrap-distance-right:0;mso-wrap-distance-bottom:0;mso-position-horizontal:absolute;mso-position-horizontal-relative:page;mso-position-vertical:absolute;mso-position-vertical-relative:page;v-text-anchor:top" coordsize="7541259,10673080" o:gfxdata="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" path="m7541260,l,,,10673080r7541260,l7541260,xe" fillcolor="#395584" stroked="f">
+              <v:shape w14:anchorId="38BAB61F" id="Graphic 24" o:spid="_x0000_s1026" style="position:absolute;margin-left:1.4pt;margin-top:1.4pt;width:593.8pt;height:840.4pt;z-index:-251760640;visibility:visible;mso-wrap-style:square;mso-wrap-distance-left:0;mso-wrap-distance-top:0;mso-wrap-distance-right:0;mso-wrap-distance-bottom:0;mso-position-horizontal:absolute;mso-position-horizontal-relative:page;mso-position-vertical:absolute;mso-position-vertical-relative:page;v-text-anchor:top" coordsize="7541259,10673080" o:gfxdata="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" path="m7541260,l,,,10673080r7541260,l7541260,xe" fillcolor="#395584" stroked="f">
                 <v:path arrowok="t"/>
                 <w10:wrap anchorx="page" anchory="page"/>
               </v:shape>
@@ -5956,7 +5962,7 @@
           </mc:Choice>
           <mc:Fallback>
             <w:pict>
-              <v:group w14:anchorId="6E402F01" id="Group 25" o:spid="_x0000_s1026" style="position:absolute;margin-left:1.4pt;margin-top:830.5pt;width:593.8pt;height:11.3pt;z-index:251573248;mso-wrap-distance-left:0;mso-wrap-distance-right:0;mso-position-horizontal-relative:page;mso-position-vertical-relative:page" coordsize="75412,1435" o:gfxdata="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">
+              <v:group w14:anchorId="49BF576D" id="Group 25" o:spid="_x0000_s1026" style="position:absolute;margin-left:1.4pt;margin-top:830.5pt;width:593.8pt;height:11.3pt;z-index:251573248;mso-wrap-distance-left:0;mso-wrap-distance-right:0;mso-position-horizontal-relative:page;mso-position-vertical-relative:page" coordsize="75412,1435" o:gfxdata="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">
                 <v:shape id="Graphic 26" o:spid="_x0000_s1027" style="position:absolute;width:24701;height:1435;visibility:visible;mso-wrap-style:square;v-text-anchor:top" coordsize="2470150,143510" o:gfxdata="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" path="m2470150,l,,,143511r2470150,l2470150,xe" fillcolor="#30bab5" stroked="f">
                   <v:path arrowok="t"/>
                 </v:shape>
@@ -6183,7 +6189,7 @@
           </mc:Choice>
           <mc:Fallback>
             <w:pict>
-              <v:shape w14:anchorId="53642687" id="Graphic 34" o:spid="_x0000_s1026" style="position:absolute;margin-left:177.65pt;margin-top:17.8pt;width:242.75pt;height:.1pt;z-index:-251667456;visibility:visible;mso-wrap-style:square;mso-wrap-distance-left:0;mso-wrap-distance-top:0;mso-wrap-distance-right:0;mso-wrap-distance-bottom:0;mso-position-horizontal:absolute;mso-position-horizontal-relative:page;mso-position-vertical:absolute;mso-position-vertical-relative:text;v-text-anchor:top" coordsize="3082925,1270" o:gfxdata="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" path="m,l3082925,e" filled="f" strokecolor="#e46988" strokeweight="2pt">
+              <v:shape w14:anchorId="38567377" id="Graphic 34" o:spid="_x0000_s1026" style="position:absolute;margin-left:177.65pt;margin-top:17.8pt;width:242.75pt;height:.1pt;z-index:-251667456;visibility:visible;mso-wrap-style:square;mso-wrap-distance-left:0;mso-wrap-distance-top:0;mso-wrap-distance-right:0;mso-wrap-distance-bottom:0;mso-position-horizontal:absolute;mso-position-horizontal-relative:page;mso-position-vertical:absolute;mso-position-vertical-relative:text;v-text-anchor:top" coordsize="3082925,1270" o:gfxdata="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" path="m,l3082925,e" filled="f" strokecolor="#e46988" strokeweight="2pt">
                 <v:path arrowok="t"/>
                 <w10:wrap type="topAndBottom" anchorx="page"/>
               </v:shape>
@@ -6566,7 +6572,7 @@
           </mc:Choice>
           <mc:Fallback>
             <w:pict>
-              <v:shape w14:anchorId="114CAC5E" id="Graphic 35" o:spid="_x0000_s1026" style="position:absolute;margin-left:217.35pt;margin-top:24.5pt;width:163.4pt;height:.1pt;z-index:-251660288;visibility:visible;mso-wrap-style:square;mso-wrap-distance-left:0;mso-wrap-distance-top:0;mso-wrap-distance-right:0;mso-wrap-distance-bottom:0;mso-position-horizontal:absolute;mso-position-horizontal-relative:page;mso-position-vertical:absolute;mso-position-vertical-relative:text;v-text-anchor:top" coordsize="2075180,1270" o:gfxdata="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" path="m,l2075180,e" filled="f" strokecolor="white" strokeweight="2pt">
+              <v:shape w14:anchorId="152BF139" id="Graphic 35" o:spid="_x0000_s1026" style="position:absolute;margin-left:217.35pt;margin-top:24.5pt;width:163.4pt;height:.1pt;z-index:-251660288;visibility:visible;mso-wrap-style:square;mso-wrap-distance-left:0;mso-wrap-distance-top:0;mso-wrap-distance-right:0;mso-wrap-distance-bottom:0;mso-position-horizontal:absolute;mso-position-horizontal-relative:page;mso-position-vertical:absolute;mso-position-vertical-relative:text;v-text-anchor:top" coordsize="2075180,1270" o:gfxdata="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" path="m,l2075180,e" filled="f" strokecolor="white" strokeweight="2pt">
                 <v:path arrowok="t"/>
                 <w10:wrap type="topAndBottom" anchorx="page"/>
               </v:shape>

</xml_diff>